<commit_message>
Added comparisons between individual stock data for articles and total data.
</commit_message>
<xml_diff>
--- a/Paper.docx
+++ b/Paper.docx
@@ -4,13 +4,8 @@
   <w:body>
     <w:p>
       <w:r>
-        <w:t xml:space="preserve">Richard </w:t>
-      </w:r>
-      <w:proofErr w:type="spellStart"/>
-      <w:r>
-        <w:t>Cloutier</w:t>
-      </w:r>
-      <w:proofErr w:type="spellEnd"/>
+        <w:t>Richard Cloutier</w:t>
+      </w:r>
     </w:p>
     <w:p>
       <w:r>
@@ -31,7 +26,6 @@
       <w:pPr>
         <w:jc w:val="both"/>
       </w:pPr>
-      <w:bookmarkStart w:id="0" w:name="_GoBack"/>
       <w:r>
         <w:t xml:space="preserve">Predicting the stock market has been the end goal of every financial analyst, trader, and </w:t>
       </w:r>
@@ -139,7 +133,6 @@
         <w:t xml:space="preserve">%. </w:t>
       </w:r>
     </w:p>
-    <w:bookmarkEnd w:id="0"/>
     <w:p/>
     <w:p>
       <w:pPr>
@@ -257,23 +250,7 @@
         </w:numPr>
       </w:pPr>
       <w:r>
-        <w:t xml:space="preserve">Comparison between classification/regression models and neural network implemented in </w:t>
-      </w:r>
-      <w:proofErr w:type="spellStart"/>
-      <w:r>
-        <w:t>TensorFlow</w:t>
-      </w:r>
-      <w:proofErr w:type="spellEnd"/>
-      <w:r>
-        <w:t xml:space="preserve">. (Stretch goal, most likely will not be implementing </w:t>
-      </w:r>
-      <w:proofErr w:type="spellStart"/>
-      <w:r>
-        <w:t>TensorFlow</w:t>
-      </w:r>
-      <w:proofErr w:type="spellEnd"/>
-      <w:r>
-        <w:t>/neural networks)</w:t>
+        <w:t>Comparison between classification/regression models and neural network implemented in TensorFlow. (Stretch goal, most likely will not be implementing TensorFlow/neural networks)</w:t>
       </w:r>
     </w:p>
     <w:p/>
@@ -300,54 +277,16 @@
         </w:numPr>
       </w:pPr>
       <w:r>
-        <w:t xml:space="preserve">W. Huang, Y. </w:t>
-      </w:r>
-      <w:proofErr w:type="spellStart"/>
-      <w:r>
-        <w:t>Nakamori</w:t>
-      </w:r>
-      <w:proofErr w:type="spellEnd"/>
-      <w:r>
-        <w:t>, and S.-Y. Wang, “Forecasting stock market movement direction with support vector machine,” </w:t>
-      </w:r>
-      <w:proofErr w:type="spellStart"/>
-      <w:r>
-        <w:t>ScienceDirect</w:t>
-      </w:r>
-      <w:proofErr w:type="spellEnd"/>
-      <w:r>
-        <w:t xml:space="preserve">, 25-May-2004. [Online]. Available: </w:t>
-      </w:r>
-      <w:r>
-        <w:rPr>
-          <w:rStyle w:val="Hyperlink"/>
-        </w:rPr>
-        <w:fldChar w:fldCharType="begin"/>
-      </w:r>
-      <w:r>
-        <w:rPr>
-          <w:rStyle w:val="Hyperlink"/>
-        </w:rPr>
-        <w:instrText xml:space="preserve"> HYPERLINK "https://www.sciencedirect.com/science/article/pii/S0305054804000681" </w:instrText>
-      </w:r>
-      <w:r>
-        <w:rPr>
-          <w:rStyle w:val="Hyperlink"/>
-        </w:rPr>
-        <w:fldChar w:fldCharType="separate"/>
-      </w:r>
-      <w:r>
-        <w:rPr>
-          <w:rStyle w:val="Hyperlink"/>
-        </w:rPr>
-        <w:t>https://www.sciencedirect.com/science/article/pii/S0305054804000681</w:t>
-      </w:r>
-      <w:r>
-        <w:rPr>
-          <w:rStyle w:val="Hyperlink"/>
-        </w:rPr>
-        <w:fldChar w:fldCharType="end"/>
-      </w:r>
+        <w:t xml:space="preserve">W. Huang, Y. Nakamori, and S.-Y. Wang, “Forecasting stock market movement direction with support vector machine,” ScienceDirect, 25-May-2004. [Online]. Available: </w:t>
+      </w:r>
+      <w:hyperlink r:id="rId5" w:history="1">
+        <w:r>
+          <w:rPr>
+            <w:rStyle w:val="Hyperlink"/>
+          </w:rPr>
+          <w:t>https://www.sciencedirect.com/science/article/pii/S0305054804000681</w:t>
+        </w:r>
+      </w:hyperlink>
       <w:r>
         <w:t>. [Accessed: 09-Nov-2018].</w:t>
       </w:r>
@@ -367,15 +306,7 @@
         <w:t xml:space="preserve">thm for predicting stock prices. </w:t>
       </w:r>
       <w:r>
-        <w:t xml:space="preserve">They determine that the combination of the </w:t>
-      </w:r>
-      <w:proofErr w:type="gramStart"/>
-      <w:r>
-        <w:t>support</w:t>
-      </w:r>
-      <w:proofErr w:type="gramEnd"/>
-      <w:r>
-        <w:t xml:space="preserve"> vector machine (SVM) algorithm and other classification methods produce the best prediction algorithm. </w:t>
+        <w:t xml:space="preserve">They determine that the combination of the support vector machine (SVM) algorithm and other classification methods produce the best prediction algorithm. </w:t>
       </w:r>
     </w:p>
     <w:p/>
@@ -388,17 +319,9 @@
         </w:numPr>
       </w:pPr>
       <w:r>
-        <w:t xml:space="preserve">D. </w:t>
-      </w:r>
-      <w:proofErr w:type="spellStart"/>
-      <w:r>
-        <w:t>Mirvish</w:t>
-      </w:r>
-      <w:proofErr w:type="spellEnd"/>
-      <w:r>
-        <w:t xml:space="preserve">, “The Hathaway Effect: How Anne Gives Warren Buffett a Rise,” The Huffington Post, 07-Dec-2017. [Online]. Available: </w:t>
-      </w:r>
-      <w:hyperlink r:id="rId5" w:history="1">
+        <w:t xml:space="preserve">D. Mirvish, “The Hathaway Effect: How Anne Gives Warren Buffett a Rise,” The Huffington Post, 07-Dec-2017. [Online]. Available: </w:t>
+      </w:r>
+      <w:hyperlink r:id="rId6" w:history="1">
         <w:r>
           <w:rPr>
             <w:rStyle w:val="Hyperlink"/>
@@ -415,14 +338,9 @@
       <w:pPr>
         <w:ind w:left="720"/>
       </w:pPr>
-      <w:proofErr w:type="spellStart"/>
       <w:r>
         <w:lastRenderedPageBreak/>
-        <w:t>Mirvish</w:t>
-      </w:r>
-      <w:proofErr w:type="spellEnd"/>
-      <w:r>
-        <w:t xml:space="preserve"> </w:t>
+        <w:t xml:space="preserve">Mirvish </w:t>
       </w:r>
       <w:r>
         <w:t xml:space="preserve">explores how a poorly implemented </w:t>
@@ -432,6 +350,34 @@
       </w:r>
       <w:r>
         <w:t xml:space="preserve">mistakes mentions of actress Anne Hathaway with those of holding company Berkshire Hathaway. </w:t>
+      </w:r>
+    </w:p>
+    <w:p>
+      <w:pPr>
+        <w:ind w:left="720"/>
+      </w:pPr>
+    </w:p>
+    <w:p>
+      <w:pPr>
+        <w:ind w:left="720"/>
+      </w:pPr>
+    </w:p>
+    <w:p>
+      <w:pPr>
+        <w:ind w:left="720"/>
+        <w:rPr>
+          <w:b/>
+          <w:i/>
+          <w:u w:val="single"/>
+        </w:rPr>
+      </w:pPr>
+      <w:r>
+        <w:rPr>
+          <w:b/>
+          <w:i/>
+          <w:u w:val="single"/>
+        </w:rPr>
+        <w:t xml:space="preserve">Example of this already  being done </w:t>
       </w:r>
     </w:p>
     <w:p/>
@@ -446,7 +392,7 @@
       <w:r>
         <w:t xml:space="preserve">Shen and H. Jiang, “Stock Market Forecasting Using Machine Learning Algorithms,” Semantics Scholar. [Online]. Available: </w:t>
       </w:r>
-      <w:hyperlink r:id="rId6" w:history="1">
+      <w:hyperlink r:id="rId7" w:history="1">
         <w:r>
           <w:rPr>
             <w:rStyle w:val="Hyperlink"/>
@@ -476,6 +422,34 @@
         <w:t>strial Average, and the S&amp;P 500.</w:t>
       </w:r>
     </w:p>
+    <w:p>
+      <w:pPr>
+        <w:ind w:left="720"/>
+      </w:pPr>
+    </w:p>
+    <w:p>
+      <w:pPr>
+        <w:ind w:left="720"/>
+        <w:rPr>
+          <w:b/>
+          <w:i/>
+          <w:u w:val="single"/>
+        </w:rPr>
+      </w:pPr>
+      <w:r>
+        <w:rPr>
+          <w:b/>
+          <w:i/>
+          <w:u w:val="single"/>
+        </w:rPr>
+        <w:t>Use to prove that you need more than just historical data, need to look at bigger picture</w:t>
+      </w:r>
+    </w:p>
+    <w:p>
+      <w:pPr>
+        <w:ind w:left="720"/>
+      </w:pPr>
+    </w:p>
     <w:p/>
     <w:p>
       <w:pPr>
@@ -486,25 +460,9 @@
         </w:numPr>
       </w:pPr>
       <w:r>
-        <w:t xml:space="preserve">C.-Y. </w:t>
-      </w:r>
-      <w:proofErr w:type="spellStart"/>
-      <w:r>
-        <w:t>Yeh</w:t>
-      </w:r>
-      <w:proofErr w:type="spellEnd"/>
-      <w:r>
-        <w:t>, C.-W. Huang, and S.-J. Lee, “A multiple-kernel support vector regression approach for stock market price forecasting,” </w:t>
-      </w:r>
-      <w:proofErr w:type="spellStart"/>
-      <w:r>
-        <w:t>ScienceDirect</w:t>
-      </w:r>
-      <w:proofErr w:type="spellEnd"/>
-      <w:r>
-        <w:t xml:space="preserve">, 15-Aug-2010. [Online]. Available: </w:t>
-      </w:r>
-      <w:hyperlink r:id="rId7" w:history="1">
+        <w:t xml:space="preserve">C.-Y. Yeh, C.-W. Huang, and S.-J. Lee, “A multiple-kernel support vector regression approach for stock market price forecasting,” ScienceDirect, 15-Aug-2010. [Online]. Available: </w:t>
+      </w:r>
+      <w:hyperlink r:id="rId8" w:history="1">
         <w:r>
           <w:rPr>
             <w:rStyle w:val="Hyperlink"/>
@@ -521,13 +479,8 @@
       <w:pPr>
         <w:ind w:left="720"/>
       </w:pPr>
-      <w:proofErr w:type="spellStart"/>
-      <w:r>
-        <w:t>Yeh</w:t>
-      </w:r>
-      <w:proofErr w:type="spellEnd"/>
-      <w:r>
-        <w:t xml:space="preserve"> et al. </w:t>
+      <w:r>
+        <w:t xml:space="preserve">Yeh et al. </w:t>
       </w:r>
       <w:r>
         <w:t xml:space="preserve">investigates the </w:t>
@@ -536,18 +489,10 @@
         <w:t xml:space="preserve">application of multiple-kernel learning to </w:t>
       </w:r>
       <w:r>
-        <w:t xml:space="preserve">remove the need to manually adjust the </w:t>
-      </w:r>
-      <w:proofErr w:type="spellStart"/>
-      <w:r>
-        <w:t>hyperparamete</w:t>
-      </w:r>
-      <w:r>
-        <w:t>rs</w:t>
-      </w:r>
-      <w:proofErr w:type="spellEnd"/>
-      <w:r>
-        <w:t xml:space="preserve"> of commonly used SVM models. This </w:t>
+        <w:t>remove the need to manually adjust the hyperparamete</w:t>
+      </w:r>
+      <w:r>
+        <w:t xml:space="preserve">rs of commonly used SVM models. This </w:t>
       </w:r>
       <w:r>
         <w:t xml:space="preserve">allows for a </w:t>
@@ -556,15 +501,7 @@
         <w:t xml:space="preserve">model with greater accuracy </w:t>
       </w:r>
       <w:r>
-        <w:t xml:space="preserve">with a higher number of </w:t>
-      </w:r>
-      <w:proofErr w:type="spellStart"/>
-      <w:r>
-        <w:t>hyperparameters</w:t>
-      </w:r>
-      <w:proofErr w:type="spellEnd"/>
-      <w:r>
-        <w:t xml:space="preserve"> adjusted than what would otherwise have been</w:t>
+        <w:t>with a higher number of hyperparameters adjusted than what would otherwise have been</w:t>
       </w:r>
       <w:r>
         <w:t xml:space="preserve"> used. </w:t>
@@ -572,6 +509,31 @@
       <w:r>
         <w:t xml:space="preserve"> </w:t>
       </w:r>
+    </w:p>
+    <w:p>
+      <w:pPr>
+        <w:ind w:left="720"/>
+      </w:pPr>
+    </w:p>
+    <w:p>
+      <w:pPr>
+        <w:ind w:left="720"/>
+        <w:rPr>
+          <w:b/>
+          <w:i/>
+          <w:u w:val="single"/>
+        </w:rPr>
+      </w:pPr>
+      <w:r>
+        <w:rPr>
+          <w:b/>
+          <w:i/>
+          <w:u w:val="single"/>
+        </w:rPr>
+        <w:t>Tuning of SVM kernel</w:t>
+      </w:r>
+      <w:bookmarkStart w:id="0" w:name="_GoBack"/>
+      <w:bookmarkEnd w:id="0"/>
     </w:p>
     <w:p>
       <w:pPr>
@@ -597,7 +559,7 @@
       <w:r>
         <w:t>URL: </w:t>
       </w:r>
-      <w:hyperlink r:id="rId8" w:history="1">
+      <w:hyperlink r:id="rId9" w:history="1">
         <w:r>
           <w:rPr>
             <w:rStyle w:val="Hyperlink"/>
@@ -639,7 +601,7 @@
 
 <file path=word/numbering.xml><?xml version="1.0" encoding="utf-8"?>
 <w:numbering xmlns:wpc="http://schemas.microsoft.com/office/word/2010/wordprocessingCanvas" xmlns:mc="http://schemas.openxmlformats.org/markup-compatibility/2006" xmlns:o="urn:schemas-microsoft-com:office:office" xmlns:r="http://schemas.openxmlformats.org/officeDocument/2006/relationships" xmlns:m="http://schemas.openxmlformats.org/officeDocument/2006/math" xmlns:v="urn:schemas-microsoft-com:vml" xmlns:wp14="http://schemas.microsoft.com/office/word/2010/wordprocessingDrawing" xmlns:wp="http://schemas.openxmlformats.org/drawingml/2006/wordprocessingDrawing" xmlns:w10="urn:schemas-microsoft-com:office:word" xmlns:w="http://schemas.openxmlformats.org/wordprocessingml/2006/main" xmlns:w14="http://schemas.microsoft.com/office/word/2010/wordml" xmlns:w15="http://schemas.microsoft.com/office/word/2012/wordml" xmlns:wpg="http://schemas.microsoft.com/office/word/2010/wordprocessingGroup" xmlns:wpi="http://schemas.microsoft.com/office/word/2010/wordprocessingInk" xmlns:wne="http://schemas.microsoft.com/office/word/2006/wordml" xmlns:wps="http://schemas.microsoft.com/office/word/2010/wordprocessingShape" mc:Ignorable="w14 w15 wp14">
-  <w:abstractNum w:abstractNumId="0" w15:restartNumberingAfterBreak="0">
+  <w:abstractNum w:abstractNumId="0">
     <w:nsid w:val="27632999"/>
     <w:multiLevelType w:val="hybridMultilevel"/>
     <w:tmpl w:val="AD6ED2D6"/>
@@ -725,7 +687,7 @@
       </w:pPr>
     </w:lvl>
   </w:abstractNum>
-  <w:abstractNum w:abstractNumId="1" w15:restartNumberingAfterBreak="0">
+  <w:abstractNum w:abstractNumId="1">
     <w:nsid w:val="356E71BB"/>
     <w:multiLevelType w:val="hybridMultilevel"/>
     <w:tmpl w:val="22522F64"/>
@@ -811,7 +773,7 @@
       </w:pPr>
     </w:lvl>
   </w:abstractNum>
-  <w:abstractNum w:abstractNumId="2" w15:restartNumberingAfterBreak="0">
+  <w:abstractNum w:abstractNumId="2">
     <w:nsid w:val="478871A9"/>
     <w:multiLevelType w:val="hybridMultilevel"/>
     <w:tmpl w:val="46E4EE5C"/>
@@ -897,7 +859,7 @@
       </w:pPr>
     </w:lvl>
   </w:abstractNum>
-  <w:abstractNum w:abstractNumId="3" w15:restartNumberingAfterBreak="0">
+  <w:abstractNum w:abstractNumId="3">
     <w:nsid w:val="55667E0B"/>
     <w:multiLevelType w:val="hybridMultilevel"/>
     <w:tmpl w:val="91AA9048"/>

</xml_diff>